<commit_message>
Fix references and Figure 1
</commit_message>
<xml_diff>
--- a/writing/OHBM atstract_ah_mc.docx
+++ b/writing/OHBM atstract_ah_mc.docx
@@ -336,7 +336,7 @@
           <w:sz w:val="22"/>
           <w:szCs w:val="22"/>
         </w:rPr>
-        <w:instrText xml:space="preserve"> ADDIN EN.CITE &lt;EndNote&gt;&lt;Cite&gt;&lt;Author&gt;Abdi&lt;/Author&gt;&lt;Year&gt;2012&lt;/Year&gt;&lt;RecNum&gt;1&lt;/RecNum&gt;&lt;DisplayText&gt;(Abdi, et al., 2012)&lt;/DisplayText&gt;&lt;record&gt;&lt;rec-number&gt;1&lt;/rec-number&gt;&lt;foreign-keys&gt;&lt;key app="EN" db-id="dsxs0ts9otwsz6e9xarxrd9l5e5vraxpvvsf" timestamp="1575269409"&gt;1&lt;/key&gt;&lt;/foreign-keys&gt;&lt;ref-type name="Journal Article"&gt;17&lt;/ref-type&gt;&lt;contributors&gt;&lt;authors&gt;&lt;author&gt;Abdi, Hervé&lt;/author&gt;&lt;author&gt;Williams, Lynne J.&lt;/author&gt;&lt;author&gt;Valentin, Domininique&lt;/author&gt;&lt;author&gt;Bennani-Dosse, Mohammed&lt;/author&gt;&lt;/authors&gt;&lt;/contributors&gt;&lt;titles&gt;&lt;title&gt;STATIS and DISTATIS: optimum multitable principal component analysis and three way metric multidimensional scaling&lt;/title&gt;&lt;/titles&gt;&lt;pages&gt;124-167&lt;/pages&gt;&lt;volume&gt;4&lt;/volume&gt;&lt;number&gt;2&lt;/number&gt;&lt;dates&gt;&lt;year&gt;2012&lt;/year&gt;&lt;/dates&gt;&lt;isbn&gt;1939-5108&lt;/isbn&gt;&lt;urls&gt;&lt;related-urls&gt;&lt;url&gt;https://onlinelibrary.wiley.com/doi/abs/10.1002/wics.198&lt;/url&gt;&lt;/related-urls&gt;&lt;/urls&gt;&lt;electronic-resource-num&gt;10.1002/wics.198&lt;/electronic-resource-num&gt;&lt;/record&gt;&lt;/Cite&gt;&lt;/EndNote&gt;</w:instrText>
+        <w:instrText xml:space="preserve"> ADDIN EN.CITE &lt;EndNote&gt;&lt;Cite&gt;&lt;Author&gt;Abdi&lt;/Author&gt;&lt;Year&gt;2012&lt;/Year&gt;&lt;RecNum&gt;1&lt;/RecNum&gt;&lt;DisplayText&gt;(Abdi, et al., 2012)&lt;/DisplayText&gt;&lt;record&gt;&lt;rec-number&gt;1&lt;/rec-number&gt;&lt;foreign-keys&gt;&lt;key app="EN" db-id="dsxs0ts9otwsz6e9xarxrd9l5e5vraxpvvsf" timestamp="1575269409"&gt;1&lt;/key&gt;&lt;/foreign-keys&gt;&lt;ref-type name="Journal Article"&gt;17&lt;/ref-type&gt;&lt;contributors&gt;&lt;authors&gt;&lt;author&gt;Abdi, Hervé&lt;/author&gt;&lt;author&gt;Williams, Lynne J.&lt;/author&gt;&lt;author&gt;Valentin, Domininique&lt;/author&gt;&lt;author&gt;Bennani-Dosse, Mohammed&lt;/author&gt;&lt;/authors&gt;&lt;/contributors&gt;&lt;titles&gt;&lt;title&gt;STATIS and DISTATIS: optimum multitable principal component analysis and three way metric multidimensional scaling&lt;/title&gt;&lt;secondary-title&gt;Wiley Interdisciplinary Reviews: Computational Statistics&lt;/secondary-title&gt;&lt;/titles&gt;&lt;periodical&gt;&lt;full-title&gt;Wiley Interdisciplinary reviews: computational statistics&lt;/full-title&gt;&lt;/periodical&gt;&lt;pages&gt;124-167&lt;/pages&gt;&lt;volume&gt;4&lt;/volume&gt;&lt;number&gt;2&lt;/number&gt;&lt;dates&gt;&lt;year&gt;2012&lt;/year&gt;&lt;/dates&gt;&lt;isbn&gt;1939-5108&lt;/isbn&gt;&lt;urls&gt;&lt;related-urls&gt;&lt;url&gt;https://onlinelibrary.wiley.com/doi/abs/10.1002/wics.198&lt;/url&gt;&lt;/related-urls&gt;&lt;/urls&gt;&lt;electronic-resource-num&gt;10.1002/wics.198&lt;/electronic-resource-num&gt;&lt;/record&gt;&lt;/Cite&gt;&lt;/EndNote&gt;</w:instrText>
       </w:r>
       <w:r>
         <w:rPr>
@@ -353,7 +353,7 @@
           <w:sz w:val="22"/>
           <w:szCs w:val="22"/>
         </w:rPr>
-        <w:t>(Abdi et al., 2012)</w:t>
+        <w:t>(Abdi, et al., 2012)</w:t>
       </w:r>
       <w:r>
         <w:rPr>
@@ -459,34 +459,88 @@
           <w:sz w:val="22"/>
           <w:szCs w:val="22"/>
         </w:rPr>
-        <w:t>h</w:t>
-      </w:r>
-      <w:del w:id="0" w:author="Micaela Chan" w:date="2019-12-09T19:00:00Z">
-        <w:r>
-          <w:rPr>
-            <w:color w:val="000000"/>
-            <w:sz w:val="22"/>
-            <w:szCs w:val="22"/>
-          </w:rPr>
-          <w:delText xml:space="preserve"> (see </w:delText>
-        </w:r>
-        <w:r>
-          <w:rPr>
-            <w:color w:val="000000"/>
-            <w:sz w:val="22"/>
-            <w:szCs w:val="22"/>
-          </w:rPr>
-          <w:delText>Fig. 1</w:delText>
-        </w:r>
-        <w:r>
-          <w:rPr>
-            <w:color w:val="000000"/>
-            <w:sz w:val="22"/>
-            <w:szCs w:val="22"/>
-          </w:rPr>
-          <w:delText>)</w:delText>
-        </w:r>
-      </w:del>
+        <w:t xml:space="preserve">h </w:t>
+      </w:r>
+      <w:r>
+        <w:rPr>
+          <w:color w:val="000000"/>
+          <w:sz w:val="22"/>
+          <w:szCs w:val="22"/>
+        </w:rPr>
+        <w:t xml:space="preserve">first extracts the upper-triangle of the connectivity matrix of each participant session </w:t>
+      </w:r>
+      <w:r>
+        <w:rPr>
+          <w:color w:val="000000"/>
+          <w:sz w:val="22"/>
+          <w:szCs w:val="22"/>
+        </w:rPr>
+        <w:t xml:space="preserve">(Fig. 1A) </w:t>
+      </w:r>
+      <w:r>
+        <w:rPr>
+          <w:color w:val="000000"/>
+          <w:sz w:val="22"/>
+          <w:szCs w:val="22"/>
+        </w:rPr>
+        <w:t>and vectorize it to form the</w:t>
+      </w:r>
+      <w:r>
+        <w:rPr>
+          <w:color w:val="000000"/>
+          <w:sz w:val="22"/>
+          <w:szCs w:val="22"/>
+        </w:rPr>
+        <w:t xml:space="preserve"> rows of a data table. Sessions from the same participant are stacked to form a</w:t>
+      </w:r>
+      <w:r>
+        <w:rPr>
+          <w:color w:val="000000"/>
+          <w:sz w:val="22"/>
+          <w:szCs w:val="22"/>
+        </w:rPr>
+        <w:t xml:space="preserve"> block of</w:t>
+      </w:r>
+      <w:r>
+        <w:rPr>
+          <w:color w:val="000000"/>
+          <w:sz w:val="22"/>
+          <w:szCs w:val="22"/>
+        </w:rPr>
+        <w:t xml:space="preserve"> column</w:t>
+      </w:r>
+      <w:r>
+        <w:rPr>
+          <w:color w:val="000000"/>
+          <w:sz w:val="22"/>
+          <w:szCs w:val="22"/>
+        </w:rPr>
+        <w:t>s</w:t>
+      </w:r>
+      <w:r>
+        <w:rPr>
+          <w:color w:val="000000"/>
+          <w:sz w:val="22"/>
+          <w:szCs w:val="22"/>
+        </w:rPr>
+        <w:t>. Each participant's block is placed adjacent to one another to form the final data table, where the rows are session and the columns are network edges</w:t>
+      </w:r>
+      <w:r>
+        <w:rPr>
+          <w:color w:val="000000"/>
+          <w:sz w:val="22"/>
+          <w:szCs w:val="22"/>
+        </w:rPr>
+        <w:t xml:space="preserve"> (Fig. 1B)</w:t>
+      </w:r>
+      <w:r>
+        <w:rPr>
+          <w:color w:val="000000"/>
+          <w:sz w:val="22"/>
+          <w:szCs w:val="22"/>
+        </w:rPr>
+        <w:t>. Next, hierarchical multiple factor analysis</w:t>
+      </w:r>
       <w:r>
         <w:rPr>
           <w:color w:val="000000"/>
@@ -501,102 +555,8 @@
           <w:sz w:val="22"/>
           <w:szCs w:val="22"/>
         </w:rPr>
-        <w:t xml:space="preserve">first extracts the upper-triangle of the connectivity matrix of each participant session </w:t>
-      </w:r>
-      <w:ins w:id="1" w:author="Micaela Chan" w:date="2019-12-09T19:00:00Z">
-        <w:r>
-          <w:rPr>
-            <w:color w:val="000000"/>
-            <w:sz w:val="22"/>
-            <w:szCs w:val="22"/>
-          </w:rPr>
-          <w:t xml:space="preserve">(Fig. 1A) </w:t>
-        </w:r>
-      </w:ins>
-      <w:r>
-        <w:rPr>
-          <w:color w:val="000000"/>
-          <w:sz w:val="22"/>
-          <w:szCs w:val="22"/>
-        </w:rPr>
-        <w:t>and vectorize it to form the</w:t>
-      </w:r>
-      <w:r>
-        <w:rPr>
-          <w:color w:val="000000"/>
-          <w:sz w:val="22"/>
-          <w:szCs w:val="22"/>
-        </w:rPr>
-        <w:t xml:space="preserve"> rows of a data table. Sessions from the same participant are stacked to form a</w:t>
-      </w:r>
-      <w:r>
-        <w:rPr>
-          <w:color w:val="000000"/>
-          <w:sz w:val="22"/>
-          <w:szCs w:val="22"/>
-        </w:rPr>
-        <w:t xml:space="preserve"> block of</w:t>
-      </w:r>
-      <w:r>
-        <w:rPr>
-          <w:color w:val="000000"/>
-          <w:sz w:val="22"/>
-          <w:szCs w:val="22"/>
-        </w:rPr>
-        <w:t xml:space="preserve"> column</w:t>
-      </w:r>
-      <w:r>
-        <w:rPr>
-          <w:color w:val="000000"/>
-          <w:sz w:val="22"/>
-          <w:szCs w:val="22"/>
-        </w:rPr>
-        <w:t>s</w:t>
-      </w:r>
-      <w:r>
-        <w:rPr>
-          <w:color w:val="000000"/>
-          <w:sz w:val="22"/>
-          <w:szCs w:val="22"/>
-        </w:rPr>
-        <w:t>. Each participant's block is placed adjacent to one another to form the final data table, where the rows are session and the columns are network edges</w:t>
-      </w:r>
-      <w:ins w:id="2" w:author="Micaela Chan" w:date="2019-12-09T19:00:00Z">
-        <w:r>
-          <w:rPr>
-            <w:color w:val="000000"/>
-            <w:sz w:val="22"/>
-            <w:szCs w:val="22"/>
-          </w:rPr>
-          <w:t xml:space="preserve"> (Fig. 1B)</w:t>
-        </w:r>
-      </w:ins>
-      <w:r>
-        <w:rPr>
-          <w:color w:val="000000"/>
-          <w:sz w:val="22"/>
-          <w:szCs w:val="22"/>
-        </w:rPr>
-        <w:t>. Next, hierarchical multiple factor analysis</w:t>
-      </w:r>
-      <w:r>
-        <w:rPr>
-          <w:color w:val="000000"/>
-          <w:sz w:val="22"/>
-          <w:szCs w:val="22"/>
-        </w:rPr>
-        <w:t xml:space="preserve"> </w:t>
-      </w:r>
-      <w:ins w:id="3" w:author="Micaela Chan" w:date="2019-12-09T19:00:00Z">
-        <w:r>
-          <w:rPr>
-            <w:color w:val="000000"/>
-            <w:sz w:val="22"/>
-            <w:szCs w:val="22"/>
-          </w:rPr>
-          <w:t xml:space="preserve">(Fig. 1C) </w:t>
-        </w:r>
-      </w:ins>
+        <w:t xml:space="preserve">(Fig. 1C) </w:t>
+      </w:r>
       <w:r>
         <w:rPr>
           <w:color w:val="000000"/>
@@ -605,43 +565,47 @@
         </w:rPr>
         <w:fldChar w:fldCharType="begin">
           <w:fldData xml:space="preserve">PEVuZE5vdGU+PENpdGU+PEF1dGhvcj5BYmRpPC9BdXRob3I+PFllYXI+MjAxMzwvWWVhcj48UmVj
-TnVtPjI8L1JlY051bT48RGlzcGxheVRleHQ+KEFiZGksIGV0IGFsLiwgMjAxMzsgTGUgRGllbiBh
-bmQgUGFnw6hzLCAyMDAzKTwvRGlzcGxheVRleHQ+PHJlY29yZD48cmVjLW51bWJlcj4yPC9yZWMt
-bnVtYmVyPjxmb3JlaWduLWtleXM+PGtleSBhcHA9IkVOIiBkYi1pZD0iZHN4czB0czlvdHdzejZl
-OXhhcnhyZDlsNWU1dnJheHB2dnNmIiB0aW1lc3RhbXA9IjE1NzUyNjk0NjEiPjI8L2tleT48L2Zv
-cmVpZ24ta2V5cz48cmVmLXR5cGUgbmFtZT0iSm91cm5hbCBBcnRpY2xlIj4xNzwvcmVmLXR5cGU+
-PGNvbnRyaWJ1dG9ycz48YXV0aG9ycz48YXV0aG9yPkFiZGksIEhlcnbDqTwvYXV0aG9yPjxhdXRo
-b3I+V2lsbGlhbXMsIEx5bm5lIEouPC9hdXRob3I+PGF1dGhvcj5WYWxlbnRpbiwgRG9taW5pbmlx
-dWU8L2F1dGhvcj48L2F1dGhvcnM+PC9jb250cmlidXRvcnM+PHRpdGxlcz48dGl0bGU+TXVsdGlw
-bGUgZmFjdG9yIGFuYWx5c2lzOiBwcmluY2lwYWwgY29tcG9uZW50IGFuYWx5c2lzIGZvciBtdWx0
-aXRhYmxlIGFuZCBtdWx0aWJsb2NrIGRhdGEgc2V0czwvdGl0bGU+PC90aXRsZXM+PHBhZ2VzPjE0
-OS0xNzk8L3BhZ2VzPjx2b2x1bWU+NTwvdm9sdW1lPjxudW1iZXI+MjwvbnVtYmVyPjxkYXRlcz48
-eWVhcj4yMDEzPC95ZWFyPjwvZGF0ZXM+PGlzYm4+MTkzOS01MTA4PC9pc2JuPjx1cmxzPjxyZWxh
-dGVkLXVybHM+PHVybD5odHRwczovL29ubGluZWxpYnJhcnkud2lsZXkuY29tL2RvaS9hYnMvMTAu
-MTAwMi93aWNzLjEyNDY8L3VybD48L3JlbGF0ZWQtdXJscz48L3VybHM+PGVsZWN0cm9uaWMtcmVz
-b3VyY2UtbnVtPjEwLjEwMDIvd2ljcy4xMjQ2PC9lbGVjdHJvbmljLXJlc291cmNlLW51bT48L3Jl
-Y29yZD48L0NpdGU+PENpdGU+PEF1dGhvcj5MZSBEaWVuPC9BdXRob3I+PFllYXI+MjAwMzwvWWVh
-cj48UmVjTnVtPjM8L1JlY051bT48cmVjb3JkPjxyZWMtbnVtYmVyPjM8L3JlYy1udW1iZXI+PGZv
-cmVpZ24ta2V5cz48a2V5IGFwcD0iRU4iIGRiLWlkPSJkc3hzMHRzOW90d3N6NmU5eGFyeHJkOWw1
-ZTV2cmF4cHZ2c2YiIHRpbWVzdGFtcD0iMTU3NTI2OTU1MSI+Mzwva2V5PjwvZm9yZWlnbi1rZXlz
-PjxyZWYtdHlwZSBuYW1lPSJKb3VybmFsIEFydGljbGUiPjE3PC9yZWYtdHlwZT48Y29udHJpYnV0
-b3JzPjxhdXRob3JzPjxhdXRob3I+TGUgRGllbiwgUy48L2F1dGhvcj48YXV0aG9yPlBhZ8Oocywg
-Si48L2F1dGhvcj48L2F1dGhvcnM+PC9jb250cmlidXRvcnM+PHRpdGxlcz48dGl0bGU+SGllcmFy
-Y2hpY2FsIE11bHRpcGxlIEZhY3RvciBBbmFseXNpczogYXBwbGljYXRpb24gdG8gdGhlIGNvbXBh
-cmlzb24gb2Ygc2Vuc29yeSBwcm9maWxlczwvdGl0bGU+PHNlY29uZGFyeS10aXRsZT5Gb29kIFF1
-YWxpdHkgYW5kIFByZWZlcmVuY2U8L3NlY29uZGFyeS10aXRsZT48L3RpdGxlcz48cGVyaW9kaWNh
-bD48ZnVsbC10aXRsZT5Gb29kIFF1YWxpdHkgYW5kIFByZWZlcmVuY2U8L2Z1bGwtdGl0bGU+PC9w
-ZXJpb2RpY2FsPjxwYWdlcz4zOTctNDAzPC9wYWdlcz48dm9sdW1lPjE0PC92b2x1bWU+PG51bWJl
-cj41PC9udW1iZXI+PGtleXdvcmRzPjxrZXl3b3JkPkhpZXJhcmNoeSBzdHJ1Y3R1cmUgb24gdmFy
-aWFibGVzPC9rZXl3b3JkPjxrZXl3b3JkPlNlbnNvcnkgcHJvZmlsZXM8L2tleXdvcmQ+PGtleXdv
-cmQ+VHJhaW5lZCBwYW5lbHM8L2tleXdvcmQ+PGtleXdvcmQ+VW50cmFpbmVkIHBhbmVsPC9rZXl3
-b3JkPjxrZXl3b3JkPkNob2NvbGF0ZXM8L2tleXdvcmQ+PC9rZXl3b3Jkcz48ZGF0ZXM+PHllYXI+
-MjAwMzwveWVhcj48cHViLWRhdGVzPjxkYXRlPjIwMDMvMDcvMDEvPC9kYXRlPjwvcHViLWRhdGVz
-PjwvZGF0ZXM+PGlzYm4+MDk1MC0zMjkzPC9pc2JuPjx1cmxzPjxyZWxhdGVkLXVybHM+PHVybD5o
-dHRwOi8vd3d3LnNjaWVuY2VkaXJlY3QuY29tL3NjaWVuY2UvYXJ0aWNsZS9waWkvUzA5NTAzMjkz
-MDMwMDAyNzI8L3VybD48L3JlbGF0ZWQtdXJscz48L3VybHM+PGVsZWN0cm9uaWMtcmVzb3VyY2Ut
-bnVtPmh0dHBzOi8vZG9pLm9yZy8xMC4xMDE2L1MwOTUwLTMyOTMoMDMpMDAwMjctMjwvZWxlY3Ry
-b25pYy1yZXNvdXJjZS1udW0+PC9yZWNvcmQ+PC9DaXRlPjwvRW5kTm90ZT4A
+TnVtPjI8L1JlY051bT48RGlzcGxheVRleHQ+KEFiZGksIGV0IGFsLiwgMjAxMzsgTGUgRGllbiAm
+YW1wOyBQYWfDqHMsIDIwMDMpPC9EaXNwbGF5VGV4dD48cmVjb3JkPjxyZWMtbnVtYmVyPjI8L3Jl
+Yy1udW1iZXI+PGZvcmVpZ24ta2V5cz48a2V5IGFwcD0iRU4iIGRiLWlkPSJkc3hzMHRzOW90d3N6
+NmU5eGFyeHJkOWw1ZTV2cmF4cHZ2c2YiIHRpbWVzdGFtcD0iMTU3NTI2OTQ2MSI+Mjwva2V5Pjwv
+Zm9yZWlnbi1rZXlzPjxyZWYtdHlwZSBuYW1lPSJKb3VybmFsIEFydGljbGUiPjE3PC9yZWYtdHlw
+ZT48Y29udHJpYnV0b3JzPjxhdXRob3JzPjxhdXRob3I+QWJkaSwgSGVydsOpPC9hdXRob3I+PGF1
+dGhvcj5XaWxsaWFtcywgTHlubmUgSi48L2F1dGhvcj48YXV0aG9yPlZhbGVudGluLCBEb21pbmlu
+aXF1ZTwvYXV0aG9yPjwvYXV0aG9ycz48L2NvbnRyaWJ1dG9ycz48dGl0bGVzPjx0aXRsZT5NdWx0
+aXBsZSBmYWN0b3IgYW5hbHlzaXM6IHByaW5jaXBhbCBjb21wb25lbnQgYW5hbHlzaXMgZm9yIG11
+bHRpdGFibGUgYW5kIG11bHRpYmxvY2sgZGF0YSBzZXRzPC90aXRsZT48c2Vjb25kYXJ5LXRpdGxl
+PldpbGV5IEludGVyZGlzY2lwbGluYXJ5IHJldmlld3M6IGNvbXB1dGF0aW9uYWwgc3RhdGlzdGlj
+czwvc2Vjb25kYXJ5LXRpdGxlPjwvdGl0bGVzPjxwZXJpb2RpY2FsPjxmdWxsLXRpdGxlPldpbGV5
+IEludGVyZGlzY2lwbGluYXJ5IHJldmlld3M6IGNvbXB1dGF0aW9uYWwgc3RhdGlzdGljczwvZnVs
+bC10aXRsZT48L3BlcmlvZGljYWw+PHBhZ2VzPjE0OS0xNzk8L3BhZ2VzPjx2b2x1bWU+NTwvdm9s
+dW1lPjxudW1iZXI+MjwvbnVtYmVyPjxkYXRlcz48eWVhcj4yMDEzPC95ZWFyPjwvZGF0ZXM+PGlz
+Ym4+MTkzOS01MTA4PC9pc2JuPjx1cmxzPjxyZWxhdGVkLXVybHM+PHVybD5odHRwczovL29ubGlu
+ZWxpYnJhcnkud2lsZXkuY29tL2RvaS9hYnMvMTAuMTAwMi93aWNzLjEyNDY8L3VybD48L3JlbGF0
+ZWQtdXJscz48L3VybHM+PGVsZWN0cm9uaWMtcmVzb3VyY2UtbnVtPjEwLjEwMDIvd2ljcy4xMjQ2
+PC9lbGVjdHJvbmljLXJlc291cmNlLW51bT48L3JlY29yZD48L0NpdGU+PENpdGU+PEF1dGhvcj5M
+ZSBEaWVuPC9BdXRob3I+PFllYXI+MjAwMzwvWWVhcj48UmVjTnVtPjM8L1JlY051bT48cmVjb3Jk
+PjxyZWMtbnVtYmVyPjM8L3JlYy1udW1iZXI+PGZvcmVpZ24ta2V5cz48a2V5IGFwcD0iRU4iIGRi
+LWlkPSJkc3hzMHRzOW90d3N6NmU5eGFyeHJkOWw1ZTV2cmF4cHZ2c2YiIHRpbWVzdGFtcD0iMTU3
+NTI2OTU1MSI+Mzwva2V5PjwvZm9yZWlnbi1rZXlzPjxyZWYtdHlwZSBuYW1lPSJKb3VybmFsIEFy
+dGljbGUiPjE3PC9yZWYtdHlwZT48Y29udHJpYnV0b3JzPjxhdXRob3JzPjxhdXRob3I+TGUgRGll
+biwgUy48L2F1dGhvcj48YXV0aG9yPlBhZ8OocywgSi48L2F1dGhvcj48L2F1dGhvcnM+PC9jb250
+cmlidXRvcnM+PHRpdGxlcz48dGl0bGU+SGllcmFyY2hpY2FsIE11bHRpcGxlIEZhY3RvciBBbmFs
+eXNpczogYXBwbGljYXRpb24gdG8gdGhlIGNvbXBhcmlzb24gb2Ygc2Vuc29yeSBwcm9maWxlczwv
+dGl0bGU+PHNlY29uZGFyeS10aXRsZT5Gb29kIFF1YWxpdHkgYW5kIFByZWZlcmVuY2U8L3NlY29u
+ZGFyeS10aXRsZT48L3RpdGxlcz48cGVyaW9kaWNhbD48ZnVsbC10aXRsZT5Gb29kIFF1YWxpdHkg
+YW5kIFByZWZlcmVuY2U8L2Z1bGwtdGl0bGU+PC9wZXJpb2RpY2FsPjxwYWdlcz4zOTctNDAzPC9w
+YWdlcz48dm9sdW1lPjE0PC92b2x1bWU+PG51bWJlcj41PC9udW1iZXI+PGtleXdvcmRzPjxrZXl3
+b3JkPkhpZXJhcmNoeSBzdHJ1Y3R1cmUgb24gdmFyaWFibGVzPC9rZXl3b3JkPjxrZXl3b3JkPlNl
+bnNvcnkgcHJvZmlsZXM8L2tleXdvcmQ+PGtleXdvcmQ+VHJhaW5lZCBwYW5lbHM8L2tleXdvcmQ+
+PGtleXdvcmQ+VW50cmFpbmVkIHBhbmVsPC9rZXl3b3JkPjxrZXl3b3JkPkNob2NvbGF0ZXM8L2tl
+eXdvcmQ+PC9rZXl3b3Jkcz48ZGF0ZXM+PHllYXI+MjAwMzwveWVhcj48cHViLWRhdGVzPjxkYXRl
+PjIwMDMvMDcvMDEvPC9kYXRlPjwvcHViLWRhdGVzPjwvZGF0ZXM+PGlzYm4+MDk1MC0zMjkzPC9p
+c2JuPjx1cmxzPjxyZWxhdGVkLXVybHM+PHVybD5odHRwOi8vd3d3LnNjaWVuY2VkaXJlY3QuY29t
+L3NjaWVuY2UvYXJ0aWNsZS9waWkvUzA5NTAzMjkzMDMwMDAyNzI8L3VybD48L3JlbGF0ZWQtdXJs
+cz48L3VybHM+PGVsZWN0cm9uaWMtcmVzb3VyY2UtbnVtPmh0dHBzOi8vZG9pLm9yZy8xMC4xMDE2
+L1MwOTUwLTMyOTMoMDMpMDAwMjctMjwvZWxlY3Ryb25pYy1yZXNvdXJjZS1udW0+PC9yZWNvcmQ+
+PC9DaXRlPjwvRW5kTm90ZT5=
 </w:fldData>
         </w:fldChar>
       </w:r>
@@ -661,43 +625,47 @@
         </w:rPr>
         <w:fldChar w:fldCharType="begin">
           <w:fldData xml:space="preserve">PEVuZE5vdGU+PENpdGU+PEF1dGhvcj5BYmRpPC9BdXRob3I+PFllYXI+MjAxMzwvWWVhcj48UmVj
-TnVtPjI8L1JlY051bT48RGlzcGxheVRleHQ+KEFiZGksIGV0IGFsLiwgMjAxMzsgTGUgRGllbiBh
-bmQgUGFnw6hzLCAyMDAzKTwvRGlzcGxheVRleHQ+PHJlY29yZD48cmVjLW51bWJlcj4yPC9yZWMt
-bnVtYmVyPjxmb3JlaWduLWtleXM+PGtleSBhcHA9IkVOIiBkYi1pZD0iZHN4czB0czlvdHdzejZl
-OXhhcnhyZDlsNWU1dnJheHB2dnNmIiB0aW1lc3RhbXA9IjE1NzUyNjk0NjEiPjI8L2tleT48L2Zv
-cmVpZ24ta2V5cz48cmVmLXR5cGUgbmFtZT0iSm91cm5hbCBBcnRpY2xlIj4xNzwvcmVmLXR5cGU+
-PGNvbnRyaWJ1dG9ycz48YXV0aG9ycz48YXV0aG9yPkFiZGksIEhlcnbDqTwvYXV0aG9yPjxhdXRo
-b3I+V2lsbGlhbXMsIEx5bm5lIEouPC9hdXRob3I+PGF1dGhvcj5WYWxlbnRpbiwgRG9taW5pbmlx
-dWU8L2F1dGhvcj48L2F1dGhvcnM+PC9jb250cmlidXRvcnM+PHRpdGxlcz48dGl0bGU+TXVsdGlw
-bGUgZmFjdG9yIGFuYWx5c2lzOiBwcmluY2lwYWwgY29tcG9uZW50IGFuYWx5c2lzIGZvciBtdWx0
-aXRhYmxlIGFuZCBtdWx0aWJsb2NrIGRhdGEgc2V0czwvdGl0bGU+PC90aXRsZXM+PHBhZ2VzPjE0
-OS0xNzk8L3BhZ2VzPjx2b2x1bWU+NTwvdm9sdW1lPjxudW1iZXI+MjwvbnVtYmVyPjxkYXRlcz48
-eWVhcj4yMDEzPC95ZWFyPjwvZGF0ZXM+PGlzYm4+MTkzOS01MTA4PC9pc2JuPjx1cmxzPjxyZWxh
-dGVkLXVybHM+PHVybD5odHRwczovL29ubGluZWxpYnJhcnkud2lsZXkuY29tL2RvaS9hYnMvMTAu
-MTAwMi93aWNzLjEyNDY8L3VybD48L3JlbGF0ZWQtdXJscz48L3VybHM+PGVsZWN0cm9uaWMtcmVz
-b3VyY2UtbnVtPjEwLjEwMDIvd2ljcy4xMjQ2PC9lbGVjdHJvbmljLXJlc291cmNlLW51bT48L3Jl
-Y29yZD48L0NpdGU+PENpdGU+PEF1dGhvcj5MZSBEaWVuPC9BdXRob3I+PFllYXI+MjAwMzwvWWVh
-cj48UmVjTnVtPjM8L1JlY051bT48cmVjb3JkPjxyZWMtbnVtYmVyPjM8L3JlYy1udW1iZXI+PGZv
-cmVpZ24ta2V5cz48a2V5IGFwcD0iRU4iIGRiLWlkPSJkc3hzMHRzOW90d3N6NmU5eGFyeHJkOWw1
-ZTV2cmF4cHZ2c2YiIHRpbWVzdGFtcD0iMTU3NTI2OTU1MSI+Mzwva2V5PjwvZm9yZWlnbi1rZXlz
-PjxyZWYtdHlwZSBuYW1lPSJKb3VybmFsIEFydGljbGUiPjE3PC9yZWYtdHlwZT48Y29udHJpYnV0
-b3JzPjxhdXRob3JzPjxhdXRob3I+TGUgRGllbiwgUy48L2F1dGhvcj48YXV0aG9yPlBhZ8Oocywg
-Si48L2F1dGhvcj48L2F1dGhvcnM+PC9jb250cmlidXRvcnM+PHRpdGxlcz48dGl0bGU+SGllcmFy
-Y2hpY2FsIE11bHRpcGxlIEZhY3RvciBBbmFseXNpczogYXBwbGljYXRpb24gdG8gdGhlIGNvbXBh
-cmlzb24gb2Ygc2Vuc29yeSBwcm9maWxlczwvdGl0bGU+PHNlY29uZGFyeS10aXRsZT5Gb29kIFF1
-YWxpdHkgYW5kIFByZWZlcmVuY2U8L3NlY29uZGFyeS10aXRsZT48L3RpdGxlcz48cGVyaW9kaWNh
-bD48ZnVsbC10aXRsZT5Gb29kIFF1YWxpdHkgYW5kIFByZWZlcmVuY2U8L2Z1bGwtdGl0bGU+PC9w
-ZXJpb2RpY2FsPjxwYWdlcz4zOTctNDAzPC9wYWdlcz48dm9sdW1lPjE0PC92b2x1bWU+PG51bWJl
-cj41PC9udW1iZXI+PGtleXdvcmRzPjxrZXl3b3JkPkhpZXJhcmNoeSBzdHJ1Y3R1cmUgb24gdmFy
-aWFibGVzPC9rZXl3b3JkPjxrZXl3b3JkPlNlbnNvcnkgcHJvZmlsZXM8L2tleXdvcmQ+PGtleXdv
-cmQ+VHJhaW5lZCBwYW5lbHM8L2tleXdvcmQ+PGtleXdvcmQ+VW50cmFpbmVkIHBhbmVsPC9rZXl3
-b3JkPjxrZXl3b3JkPkNob2NvbGF0ZXM8L2tleXdvcmQ+PC9rZXl3b3Jkcz48ZGF0ZXM+PHllYXI+
-MjAwMzwveWVhcj48cHViLWRhdGVzPjxkYXRlPjIwMDMvMDcvMDEvPC9kYXRlPjwvcHViLWRhdGVz
-PjwvZGF0ZXM+PGlzYm4+MDk1MC0zMjkzPC9pc2JuPjx1cmxzPjxyZWxhdGVkLXVybHM+PHVybD5o
-dHRwOi8vd3d3LnNjaWVuY2VkaXJlY3QuY29tL3NjaWVuY2UvYXJ0aWNsZS9waWkvUzA5NTAzMjkz
-MDMwMDAyNzI8L3VybD48L3JlbGF0ZWQtdXJscz48L3VybHM+PGVsZWN0cm9uaWMtcmVzb3VyY2Ut
-bnVtPmh0dHBzOi8vZG9pLm9yZy8xMC4xMDE2L1MwOTUwLTMyOTMoMDMpMDAwMjctMjwvZWxlY3Ry
-b25pYy1yZXNvdXJjZS1udW0+PC9yZWNvcmQ+PC9DaXRlPjwvRW5kTm90ZT4A
+TnVtPjI8L1JlY051bT48RGlzcGxheVRleHQ+KEFiZGksIGV0IGFsLiwgMjAxMzsgTGUgRGllbiAm
+YW1wOyBQYWfDqHMsIDIwMDMpPC9EaXNwbGF5VGV4dD48cmVjb3JkPjxyZWMtbnVtYmVyPjI8L3Jl
+Yy1udW1iZXI+PGZvcmVpZ24ta2V5cz48a2V5IGFwcD0iRU4iIGRiLWlkPSJkc3hzMHRzOW90d3N6
+NmU5eGFyeHJkOWw1ZTV2cmF4cHZ2c2YiIHRpbWVzdGFtcD0iMTU3NTI2OTQ2MSI+Mjwva2V5Pjwv
+Zm9yZWlnbi1rZXlzPjxyZWYtdHlwZSBuYW1lPSJKb3VybmFsIEFydGljbGUiPjE3PC9yZWYtdHlw
+ZT48Y29udHJpYnV0b3JzPjxhdXRob3JzPjxhdXRob3I+QWJkaSwgSGVydsOpPC9hdXRob3I+PGF1
+dGhvcj5XaWxsaWFtcywgTHlubmUgSi48L2F1dGhvcj48YXV0aG9yPlZhbGVudGluLCBEb21pbmlu
+aXF1ZTwvYXV0aG9yPjwvYXV0aG9ycz48L2NvbnRyaWJ1dG9ycz48dGl0bGVzPjx0aXRsZT5NdWx0
+aXBsZSBmYWN0b3IgYW5hbHlzaXM6IHByaW5jaXBhbCBjb21wb25lbnQgYW5hbHlzaXMgZm9yIG11
+bHRpdGFibGUgYW5kIG11bHRpYmxvY2sgZGF0YSBzZXRzPC90aXRsZT48c2Vjb25kYXJ5LXRpdGxl
+PldpbGV5IEludGVyZGlzY2lwbGluYXJ5IHJldmlld3M6IGNvbXB1dGF0aW9uYWwgc3RhdGlzdGlj
+czwvc2Vjb25kYXJ5LXRpdGxlPjwvdGl0bGVzPjxwZXJpb2RpY2FsPjxmdWxsLXRpdGxlPldpbGV5
+IEludGVyZGlzY2lwbGluYXJ5IHJldmlld3M6IGNvbXB1dGF0aW9uYWwgc3RhdGlzdGljczwvZnVs
+bC10aXRsZT48L3BlcmlvZGljYWw+PHBhZ2VzPjE0OS0xNzk8L3BhZ2VzPjx2b2x1bWU+NTwvdm9s
+dW1lPjxudW1iZXI+MjwvbnVtYmVyPjxkYXRlcz48eWVhcj4yMDEzPC95ZWFyPjwvZGF0ZXM+PGlz
+Ym4+MTkzOS01MTA4PC9pc2JuPjx1cmxzPjxyZWxhdGVkLXVybHM+PHVybD5odHRwczovL29ubGlu
+ZWxpYnJhcnkud2lsZXkuY29tL2RvaS9hYnMvMTAuMTAwMi93aWNzLjEyNDY8L3VybD48L3JlbGF0
+ZWQtdXJscz48L3VybHM+PGVsZWN0cm9uaWMtcmVzb3VyY2UtbnVtPjEwLjEwMDIvd2ljcy4xMjQ2
+PC9lbGVjdHJvbmljLXJlc291cmNlLW51bT48L3JlY29yZD48L0NpdGU+PENpdGU+PEF1dGhvcj5M
+ZSBEaWVuPC9BdXRob3I+PFllYXI+MjAwMzwvWWVhcj48UmVjTnVtPjM8L1JlY051bT48cmVjb3Jk
+PjxyZWMtbnVtYmVyPjM8L3JlYy1udW1iZXI+PGZvcmVpZ24ta2V5cz48a2V5IGFwcD0iRU4iIGRi
+LWlkPSJkc3hzMHRzOW90d3N6NmU5eGFyeHJkOWw1ZTV2cmF4cHZ2c2YiIHRpbWVzdGFtcD0iMTU3
+NTI2OTU1MSI+Mzwva2V5PjwvZm9yZWlnbi1rZXlzPjxyZWYtdHlwZSBuYW1lPSJKb3VybmFsIEFy
+dGljbGUiPjE3PC9yZWYtdHlwZT48Y29udHJpYnV0b3JzPjxhdXRob3JzPjxhdXRob3I+TGUgRGll
+biwgUy48L2F1dGhvcj48YXV0aG9yPlBhZ8OocywgSi48L2F1dGhvcj48L2F1dGhvcnM+PC9jb250
+cmlidXRvcnM+PHRpdGxlcz48dGl0bGU+SGllcmFyY2hpY2FsIE11bHRpcGxlIEZhY3RvciBBbmFs
+eXNpczogYXBwbGljYXRpb24gdG8gdGhlIGNvbXBhcmlzb24gb2Ygc2Vuc29yeSBwcm9maWxlczwv
+dGl0bGU+PHNlY29uZGFyeS10aXRsZT5Gb29kIFF1YWxpdHkgYW5kIFByZWZlcmVuY2U8L3NlY29u
+ZGFyeS10aXRsZT48L3RpdGxlcz48cGVyaW9kaWNhbD48ZnVsbC10aXRsZT5Gb29kIFF1YWxpdHkg
+YW5kIFByZWZlcmVuY2U8L2Z1bGwtdGl0bGU+PC9wZXJpb2RpY2FsPjxwYWdlcz4zOTctNDAzPC9w
+YWdlcz48dm9sdW1lPjE0PC92b2x1bWU+PG51bWJlcj41PC9udW1iZXI+PGtleXdvcmRzPjxrZXl3
+b3JkPkhpZXJhcmNoeSBzdHJ1Y3R1cmUgb24gdmFyaWFibGVzPC9rZXl3b3JkPjxrZXl3b3JkPlNl
+bnNvcnkgcHJvZmlsZXM8L2tleXdvcmQ+PGtleXdvcmQ+VHJhaW5lZCBwYW5lbHM8L2tleXdvcmQ+
+PGtleXdvcmQ+VW50cmFpbmVkIHBhbmVsPC9rZXl3b3JkPjxrZXl3b3JkPkNob2NvbGF0ZXM8L2tl
+eXdvcmQ+PC9rZXl3b3Jkcz48ZGF0ZXM+PHllYXI+MjAwMzwveWVhcj48cHViLWRhdGVzPjxkYXRl
+PjIwMDMvMDcvMDEvPC9kYXRlPjwvcHViLWRhdGVzPjwvZGF0ZXM+PGlzYm4+MDk1MC0zMjkzPC9p
+c2JuPjx1cmxzPjxyZWxhdGVkLXVybHM+PHVybD5odHRwOi8vd3d3LnNjaWVuY2VkaXJlY3QuY29t
+L3NjaWVuY2UvYXJ0aWNsZS9waWkvUzA5NTAzMjkzMDMwMDAyNzI8L3VybD48L3JlbGF0ZWQtdXJs
+cz48L3VybHM+PGVsZWN0cm9uaWMtcmVzb3VyY2UtbnVtPmh0dHBzOi8vZG9pLm9yZy8xMC4xMDE2
+L1MwOTUwLTMyOTMoMDMpMDAwMjctMjwvZWxlY3Ryb25pYy1yZXNvdXJjZS1udW0+PC9yZWNvcmQ+
+PC9DaXRlPjwvRW5kTm90ZT5=
 </w:fldData>
         </w:fldChar>
       </w:r>
@@ -730,13 +698,6 @@
           <w:sz w:val="22"/>
           <w:szCs w:val="22"/>
         </w:rPr>
-      </w:r>
-      <w:r>
-        <w:rPr>
-          <w:color w:val="000000"/>
-          <w:sz w:val="22"/>
-          <w:szCs w:val="22"/>
-        </w:rPr>
         <w:fldChar w:fldCharType="separate"/>
       </w:r>
       <w:r>
@@ -746,19 +707,44 @@
           <w:sz w:val="22"/>
           <w:szCs w:val="22"/>
         </w:rPr>
-        <w:t xml:space="preserve">(Abdi et al., 2013; Le Dien </w:t>
-      </w:r>
-      <w:ins w:id="4" w:author="Hervé" w:date="2019-12-09T08:30:00Z">
-        <w:r>
-          <w:rPr>
-            <w:noProof/>
-            <w:color w:val="000000"/>
-            <w:sz w:val="22"/>
-            <w:szCs w:val="22"/>
-          </w:rPr>
-          <w:t>&amp;</w:t>
-        </w:r>
-      </w:ins>
+        <w:t>(Abdi, et al., 2013; Le Dien &amp; Pagès, 2003)</w:t>
+      </w:r>
+      <w:r>
+        <w:rPr>
+          <w:color w:val="000000"/>
+          <w:sz w:val="22"/>
+          <w:szCs w:val="22"/>
+        </w:rPr>
+        <w:fldChar w:fldCharType="end"/>
+      </w:r>
+      <w:r>
+        <w:rPr>
+          <w:color w:val="000000"/>
+          <w:sz w:val="22"/>
+          <w:szCs w:val="22"/>
+        </w:rPr>
+        <w:t xml:space="preserve"> </w:t>
+      </w:r>
+      <w:r>
+        <w:rPr>
+          <w:color w:val="000000"/>
+          <w:sz w:val="22"/>
+          <w:szCs w:val="22"/>
+        </w:rPr>
+        <w:t>is used to preprocess the data table by normalizing each participant’s column-block by its first singular value, then dividing the column block of each edge-type (i.e., between- or within-network) within each participant’s column block by its first singular value. Finally, a PCA is performed to visualize the edges, participants, and sessions.</w:t>
+      </w:r>
+    </w:p>
+    <w:p>
+      <w:pPr>
+        <w:pStyle w:val="NormalWeb"/>
+        <w:spacing w:before="0" w:beforeAutospacing="0" w:after="0" w:afterAutospacing="0"/>
+        <w:jc w:val="center"/>
+        <w:rPr>
+          <w:color w:val="000000"/>
+          <w:sz w:val="22"/>
+          <w:szCs w:val="22"/>
+        </w:rPr>
+      </w:pPr>
       <w:r>
         <w:rPr>
           <w:noProof/>
@@ -766,159 +752,61 @@
           <w:sz w:val="22"/>
           <w:szCs w:val="22"/>
         </w:rPr>
-        <w:t xml:space="preserve"> Pagès, 2003)</w:t>
-      </w:r>
-      <w:r>
-        <w:rPr>
-          <w:color w:val="000000"/>
-          <w:sz w:val="22"/>
-          <w:szCs w:val="22"/>
-        </w:rPr>
-        <w:fldChar w:fldCharType="end"/>
-      </w:r>
-      <w:r>
-        <w:rPr>
-          <w:color w:val="000000"/>
-          <w:sz w:val="22"/>
-          <w:szCs w:val="22"/>
-        </w:rPr>
-        <w:t xml:space="preserve"> </w:t>
-      </w:r>
-      <w:r>
-        <w:rPr>
-          <w:color w:val="000000"/>
-          <w:sz w:val="22"/>
-          <w:szCs w:val="22"/>
-        </w:rPr>
-        <w:t>is used to preprocess the data table by normalizing each participant’s column-block by its first singular value, then dividing the column block of each edge-type (i.e., between- or within-network) within each participant’s column block by its first singular value. Finally, a PCA is performed to visualize the edges, participants, and sessions.</w:t>
+        <w:lastRenderedPageBreak/>
+        <w:drawing>
+          <wp:inline distT="0" distB="0" distL="0" distR="0" wp14:anchorId="49EA548E" wp14:editId="036A5D30">
+            <wp:extent cx="3054927" cy="3719244"/>
+            <wp:effectExtent l="0" t="0" r="0" b="0"/>
+            <wp:docPr id="4" name="Picture 4"/>
+            <wp:cNvGraphicFramePr>
+              <a:graphicFrameLocks xmlns:a="http://schemas.openxmlformats.org/drawingml/2006/main" noChangeAspect="1"/>
+            </wp:cNvGraphicFramePr>
+            <a:graphic xmlns:a="http://schemas.openxmlformats.org/drawingml/2006/main">
+              <a:graphicData uri="http://schemas.openxmlformats.org/drawingml/2006/picture">
+                <pic:pic xmlns:pic="http://schemas.openxmlformats.org/drawingml/2006/picture">
+                  <pic:nvPicPr>
+                    <pic:cNvPr id="0" name="Picture 1"/>
+                    <pic:cNvPicPr>
+                      <a:picLocks noChangeAspect="1" noChangeArrowheads="1"/>
+                    </pic:cNvPicPr>
+                  </pic:nvPicPr>
+                  <pic:blipFill>
+                    <a:blip r:embed="rId9" cstate="print">
+                      <a:extLst>
+                        <a:ext uri="{28A0092B-C50C-407E-A947-70E740481C1C}">
+                          <a14:useLocalDpi xmlns:a14="http://schemas.microsoft.com/office/drawing/2010/main" val="0"/>
+                        </a:ext>
+                      </a:extLst>
+                    </a:blip>
+                    <a:srcRect/>
+                    <a:stretch>
+                      <a:fillRect/>
+                    </a:stretch>
+                  </pic:blipFill>
+                  <pic:spPr bwMode="auto">
+                    <a:xfrm>
+                      <a:off x="0" y="0"/>
+                      <a:ext cx="3084559" cy="3755319"/>
+                    </a:xfrm>
+                    <a:prstGeom prst="rect">
+                      <a:avLst/>
+                    </a:prstGeom>
+                    <a:noFill/>
+                    <a:ln>
+                      <a:noFill/>
+                    </a:ln>
+                  </pic:spPr>
+                </pic:pic>
+              </a:graphicData>
+            </a:graphic>
+          </wp:inline>
+        </w:drawing>
       </w:r>
     </w:p>
     <w:p>
       <w:pPr>
         <w:pStyle w:val="NormalWeb"/>
-        <w:jc w:val="center"/>
-        <w:rPr>
-          <w:color w:val="000000"/>
-          <w:sz w:val="22"/>
-          <w:szCs w:val="22"/>
-        </w:rPr>
-      </w:pPr>
-      <w:bookmarkStart w:id="5" w:name="_GoBack"/>
-      <w:ins w:id="6" w:author="Micaela Chan" w:date="2019-12-09T18:59:00Z">
-        <w:r>
-          <w:rPr>
-            <w:noProof/>
-            <w:color w:val="000000"/>
-            <w:sz w:val="22"/>
-            <w:szCs w:val="22"/>
-          </w:rPr>
-          <w:lastRenderedPageBreak/>
-          <w:drawing>
-            <wp:inline distT="0" distB="0" distL="0" distR="0" wp14:anchorId="15F36734" wp14:editId="0E0D61AF">
-              <wp:extent cx="4216400" cy="5130800"/>
-              <wp:effectExtent l="0" t="0" r="3175" b="4445"/>
-              <wp:docPr id="2" name="Picture 2"/>
-              <wp:cNvGraphicFramePr>
-                <a:graphicFrameLocks xmlns:a="http://schemas.openxmlformats.org/drawingml/2006/main" noChangeAspect="1"/>
-              </wp:cNvGraphicFramePr>
-              <a:graphic xmlns:a="http://schemas.openxmlformats.org/drawingml/2006/main">
-                <a:graphicData uri="http://schemas.openxmlformats.org/drawingml/2006/picture">
-                  <pic:pic xmlns:pic="http://schemas.openxmlformats.org/drawingml/2006/picture">
-                    <pic:nvPicPr>
-                      <pic:cNvPr id="2" name="Figure1.png"/>
-                      <pic:cNvPicPr/>
-                    </pic:nvPicPr>
-                    <pic:blipFill>
-                      <a:blip r:embed="rId9">
-                        <a:extLst>
-                          <a:ext uri="{28A0092B-C50C-407E-A947-70E740481C1C}">
-                            <a14:useLocalDpi xmlns:a14="http://schemas.microsoft.com/office/drawing/2010/main" val="0"/>
-                          </a:ext>
-                        </a:extLst>
-                      </a:blip>
-                      <a:stretch>
-                        <a:fillRect/>
-                      </a:stretch>
-                    </pic:blipFill>
-                    <pic:spPr>
-                      <a:xfrm>
-                        <a:off x="0" y="0"/>
-                        <a:ext cx="4216400" cy="5130800"/>
-                      </a:xfrm>
-                      <a:prstGeom prst="rect">
-                        <a:avLst/>
-                      </a:prstGeom>
-                    </pic:spPr>
-                  </pic:pic>
-                </a:graphicData>
-              </a:graphic>
-            </wp:inline>
-          </w:drawing>
-        </w:r>
-      </w:ins>
-      <w:bookmarkEnd w:id="5"/>
-      <w:del w:id="7" w:author="Micaela Chan" w:date="2019-12-09T18:59:00Z">
-        <w:r>
-          <w:rPr>
-            <w:noProof/>
-            <w:color w:val="000000"/>
-            <w:sz w:val="22"/>
-            <w:szCs w:val="22"/>
-          </w:rPr>
-          <w:drawing>
-            <wp:inline distT="0" distB="0" distL="0" distR="0" wp14:anchorId="42CE77CC" wp14:editId="01C637C6">
-              <wp:extent cx="3072574" cy="3740727"/>
-              <wp:effectExtent l="0" t="0" r="0" b="0"/>
-              <wp:docPr id="3" name="Picture 3"/>
-              <wp:cNvGraphicFramePr>
-                <a:graphicFrameLocks xmlns:a="http://schemas.openxmlformats.org/drawingml/2006/main" noChangeAspect="1"/>
-              </wp:cNvGraphicFramePr>
-              <a:graphic xmlns:a="http://schemas.openxmlformats.org/drawingml/2006/main">
-                <a:graphicData uri="http://schemas.openxmlformats.org/drawingml/2006/picture">
-                  <pic:pic xmlns:pic="http://schemas.openxmlformats.org/drawingml/2006/picture">
-                    <pic:nvPicPr>
-                      <pic:cNvPr id="0" name="Picture 1"/>
-                      <pic:cNvPicPr>
-                        <a:picLocks noChangeAspect="1" noChangeArrowheads="1"/>
-                      </pic:cNvPicPr>
-                    </pic:nvPicPr>
-                    <pic:blipFill>
-                      <a:blip r:embed="rId10" cstate="print">
-                        <a:extLst>
-                          <a:ext uri="{28A0092B-C50C-407E-A947-70E740481C1C}">
-                            <a14:useLocalDpi xmlns:a14="http://schemas.microsoft.com/office/drawing/2010/main" val="0"/>
-                          </a:ext>
-                        </a:extLst>
-                      </a:blip>
-                      <a:srcRect/>
-                      <a:stretch>
-                        <a:fillRect/>
-                      </a:stretch>
-                    </pic:blipFill>
-                    <pic:spPr bwMode="auto">
-                      <a:xfrm>
-                        <a:off x="0" y="0"/>
-                        <a:ext cx="3078573" cy="3748030"/>
-                      </a:xfrm>
-                      <a:prstGeom prst="rect">
-                        <a:avLst/>
-                      </a:prstGeom>
-                      <a:noFill/>
-                      <a:ln>
-                        <a:noFill/>
-                      </a:ln>
-                    </pic:spPr>
-                  </pic:pic>
-                </a:graphicData>
-              </a:graphic>
-            </wp:inline>
-          </w:drawing>
-        </w:r>
-      </w:del>
-    </w:p>
-    <w:p>
-      <w:pPr>
-        <w:pStyle w:val="NormalWeb"/>
+        <w:spacing w:before="0" w:beforeAutospacing="0"/>
         <w:jc w:val="center"/>
         <w:rPr>
           <w:b/>
@@ -1245,13 +1133,6 @@
           <w:sz w:val="22"/>
           <w:szCs w:val="22"/>
         </w:rPr>
-      </w:r>
-      <w:r>
-        <w:rPr>
-          <w:color w:val="000000"/>
-          <w:sz w:val="22"/>
-          <w:szCs w:val="22"/>
-        </w:rPr>
         <w:fldChar w:fldCharType="separate"/>
       </w:r>
       <w:r>
@@ -1261,7 +1142,7 @@
           <w:sz w:val="22"/>
           <w:szCs w:val="22"/>
         </w:rPr>
-        <w:t>(Gordon et al., 2017)</w:t>
+        <w:t>(Gordon, et al., 2017)</w:t>
       </w:r>
       <w:r>
         <w:rPr>
@@ -1622,13 +1503,6 @@
           <w:sz w:val="22"/>
           <w:szCs w:val="22"/>
         </w:rPr>
-      </w:r>
-      <w:r>
-        <w:rPr>
-          <w:color w:val="000000"/>
-          <w:sz w:val="22"/>
-          <w:szCs w:val="22"/>
-        </w:rPr>
         <w:fldChar w:fldCharType="separate"/>
       </w:r>
       <w:r>
@@ -1638,7 +1512,7 @@
           <w:sz w:val="22"/>
           <w:szCs w:val="22"/>
         </w:rPr>
-        <w:t>(Gordon et al., 2017)</w:t>
+        <w:t>(Gordon, et al., 2017)</w:t>
       </w:r>
       <w:r>
         <w:rPr>
@@ -1774,6 +1648,7 @@
           <w:sz w:val="22"/>
           <w:szCs w:val="22"/>
         </w:rPr>
+        <w:lastRenderedPageBreak/>
         <w:drawing>
           <wp:inline distT="0" distB="0" distL="0" distR="0" wp14:anchorId="27E51316" wp14:editId="56A4EF85">
             <wp:extent cx="5935980" cy="1783080"/>
@@ -1792,7 +1667,7 @@
                     </pic:cNvPicPr>
                   </pic:nvPicPr>
                   <pic:blipFill>
-                    <a:blip r:embed="rId11" cstate="print">
+                    <a:blip r:embed="rId10" cstate="print">
                       <a:extLst>
                         <a:ext uri="{28A0092B-C50C-407E-A947-70E740481C1C}">
                           <a14:useLocalDpi xmlns:a14="http://schemas.microsoft.com/office/drawing/2010/main" val="0"/>
@@ -1901,7 +1776,7 @@
           <w:sz w:val="22"/>
           <w:szCs w:val="22"/>
         </w:rPr>
-        <w:t>(Gordon et al., 2016)</w:t>
+        <w:t>(Gordon, et al., 2016)</w:t>
       </w:r>
       <w:r>
         <w:rPr>
@@ -1963,7 +1838,17 @@
           <w:sz w:val="22"/>
           <w:szCs w:val="22"/>
         </w:rPr>
-        <w:t>In conclusion, this technique provides a multivariate approach to analyze functional connectivity with individual parcellation and is particularly useful when the connectivity is extracted from a participant group with diverse brain sizes, parcellation or organizations.</w:t>
+        <w:t>In conclusion, this technique provides a multivariate approach to analyze functional connectivity with individual parcellation and is particularly useful when the conn</w:t>
+      </w:r>
+      <w:bookmarkStart w:id="0" w:name="_GoBack"/>
+      <w:bookmarkEnd w:id="0"/>
+      <w:r>
+        <w:rPr>
+          <w:color w:val="000000"/>
+          <w:sz w:val="22"/>
+          <w:szCs w:val="22"/>
+        </w:rPr>
+        <w:t>ectivity is extracted from a participant group with diverse brain sizes, parcellation or organizations.</w:t>
       </w:r>
     </w:p>
     <w:p>
@@ -1984,19 +1869,10 @@
         </w:rPr>
         <w:t>References</w:t>
       </w:r>
-      <w:ins w:id="8" w:author="Hervé" w:date="2019-12-09T08:35:00Z">
-        <w:r>
-          <w:rPr>
-            <w:b/>
-          </w:rPr>
-          <w:t xml:space="preserve"> *** Put the names of the Journal for all references ****</w:t>
-        </w:r>
-      </w:ins>
     </w:p>
     <w:p>
       <w:pPr>
         <w:pStyle w:val="EndNoteBibliography"/>
-        <w:ind w:left="720" w:hanging="720"/>
       </w:pPr>
       <w:r>
         <w:fldChar w:fldCharType="begin"/>
@@ -2008,96 +1884,155 @@
         <w:fldChar w:fldCharType="separate"/>
       </w:r>
       <w:r>
-        <w:t xml:space="preserve">Abdi, H., Williams, L.J., Valentin, D. (2013) Multiple factor analysis: principal component analysis for multitable and multiblock data sets. </w:t>
-      </w:r>
-      <w:ins w:id="9" w:author="Hervé" w:date="2019-12-09T08:36:00Z">
-        <w:r>
-          <w:t xml:space="preserve">******* </w:t>
-        </w:r>
-      </w:ins>
-      <w:r>
-        <w:t>5:149-179.</w:t>
+        <w:t xml:space="preserve">Abdi, H., Williams, L.J. and Valentin, D. (2013) 'Multiple factor analysis: principal component analysis for multitable and multiblock data sets.' </w:t>
+      </w:r>
+      <w:r>
+        <w:rPr>
+          <w:i/>
+        </w:rPr>
+        <w:t>Wiley Interdisciplinary reviews: computational statistics</w:t>
+      </w:r>
+      <w:r>
+        <w:t xml:space="preserve">, </w:t>
+      </w:r>
+      <w:r>
+        <w:rPr>
+          <w:b/>
+        </w:rPr>
+        <w:t>vol. 5</w:t>
+      </w:r>
+      <w:r>
+        <w:t>, no. 2, pp. 149-179.</w:t>
       </w:r>
     </w:p>
     <w:p>
       <w:pPr>
         <w:pStyle w:val="EndNoteBibliography"/>
-        <w:ind w:left="720" w:hanging="720"/>
-      </w:pPr>
-      <w:r>
-        <w:t xml:space="preserve">Abdi, H., Williams, L.J., Valentin, D., Bennani-Dosse, M. (2012) STATIS and DISTATIS: optimum multitable principal component analysis and three way metric multidimensional scaling. </w:t>
-      </w:r>
-      <w:ins w:id="10" w:author="Hervé" w:date="2019-12-09T08:36:00Z">
-        <w:r>
-          <w:t>********</w:t>
-        </w:r>
-      </w:ins>
-      <w:r>
-        <w:t>4:124-167.</w:t>
-      </w:r>
+      </w:pPr>
     </w:p>
     <w:p>
       <w:pPr>
         <w:pStyle w:val="EndNoteBibliography"/>
-        <w:ind w:left="720" w:hanging="720"/>
-      </w:pPr>
-      <w:r>
-        <w:t xml:space="preserve">Gordon, E.M., Laumann, T.O., Adeyemo, B., Huckins, J.F., Kelley, W.M., Petersen, S.E. (2016) Generation and Evaluation of a Cortical Area Parcellation from Resting-State Correlations. </w:t>
+      </w:pPr>
+      <w:r>
+        <w:t xml:space="preserve">Abdi, H., Williams, L.J., Valentin, D. and Bennani-Dosse, M. (2012) 'STATIS and DISTATIS: optimum multitable principal component analysis and three way metric multidimensional scaling.' </w:t>
       </w:r>
       <w:r>
         <w:rPr>
           <w:i/>
-          <w:rPrChange w:id="11" w:author="Hervé" w:date="2019-12-09T08:36:00Z">
-            <w:rPr/>
-          </w:rPrChange>
-        </w:rPr>
-        <w:t>Cerebral Cortex, 26</w:t>
-      </w:r>
-      <w:r>
-        <w:t>:288-303.</w:t>
+        </w:rPr>
+        <w:t>Wiley Interdisciplinary Reviews: Computational Statistics</w:t>
+      </w:r>
+      <w:r>
+        <w:t xml:space="preserve">, </w:t>
+      </w:r>
+      <w:r>
+        <w:rPr>
+          <w:b/>
+        </w:rPr>
+        <w:t>vol. 4</w:t>
+      </w:r>
+      <w:r>
+        <w:t>, no. 2, pp. 124-167.</w:t>
       </w:r>
     </w:p>
     <w:p>
       <w:pPr>
         <w:pStyle w:val="EndNoteBibliography"/>
-        <w:ind w:left="720" w:hanging="720"/>
-      </w:pPr>
-      <w:r>
-        <w:t xml:space="preserve">Gordon, E.M., Laumann, T.O., Gilmore, A.W., Newbold, D.J., Greene, D.J., Berg, J.J., Ortega, M., Hoyt-Drazen, C., Gratton, C., Sun, H., Hampton, J.M., Coalson, R.S., Nguyen, A.L., McDermott, K.B., Shimony, J.S., Snyder, A.Z., Schlaggar, B.L., Petersen, S.E., Nelson, S.M., Dosenbach, N.U.F. (2017) Precision Functional Mapping of Individual Human Brains. </w:t>
+      </w:pPr>
+    </w:p>
+    <w:p>
+      <w:pPr>
+        <w:pStyle w:val="EndNoteBibliography"/>
+      </w:pPr>
+      <w:r>
+        <w:t xml:space="preserve">Gordon, E.M., Laumann, T.O., Adeyemo, B., Huckins, J.F., Kelley, W.M. and Petersen, S.E. (2016) 'Generation and Evaluation of a Cortical Area Parcellation from Resting-State Correlations.' </w:t>
       </w:r>
       <w:r>
         <w:rPr>
           <w:i/>
-          <w:rPrChange w:id="12" w:author="Hervé" w:date="2019-12-09T08:36:00Z">
-            <w:rPr/>
-          </w:rPrChange>
-        </w:rPr>
-        <w:t>Neuron, 95</w:t>
-      </w:r>
-      <w:r>
-        <w:t>:791-807.e7.</w:t>
+        </w:rPr>
+        <w:t>Cerebral Cortex</w:t>
+      </w:r>
+      <w:r>
+        <w:t xml:space="preserve">, </w:t>
+      </w:r>
+      <w:r>
+        <w:rPr>
+          <w:b/>
+        </w:rPr>
+        <w:t>vol. 26</w:t>
+      </w:r>
+      <w:r>
+        <w:t>, no. 1, pp. 288-303.</w:t>
       </w:r>
     </w:p>
     <w:p>
       <w:pPr>
         <w:pStyle w:val="EndNoteBibliography"/>
-        <w:ind w:left="720" w:hanging="720"/>
-      </w:pPr>
-      <w:r>
-        <w:t xml:space="preserve">Le Dien, S., Pagès, J. (2003) Hierarchical Multiple Factor Analysis: application to the comparison of sensory profiles. </w:t>
+      </w:pPr>
+    </w:p>
+    <w:p>
+      <w:pPr>
+        <w:pStyle w:val="EndNoteBibliography"/>
+      </w:pPr>
+      <w:r>
+        <w:t xml:space="preserve">Gordon, E.M., Laumann, T.O., Gilmore, A.W., Newbold, D.J., Greene, D.J., Berg, J.J., Ortega, M., Hoyt-Drazen, C., Gratton, C., Sun, H., Hampton, J.M., Coalson, R.S., Nguyen, A.L., McDermott, K.B., Shimony, J.S., Snyder, A.Z., Schlaggar, B.L., Petersen, S.E., Nelson, S.M. and Dosenbach, N.U.F. (2017) 'Precision Functional Mapping of Individual Human Brains.' </w:t>
       </w:r>
       <w:r>
         <w:rPr>
           <w:i/>
-          <w:rPrChange w:id="13" w:author="Hervé" w:date="2019-12-09T08:36:00Z">
-            <w:rPr/>
-          </w:rPrChange>
-        </w:rPr>
-        <w:t>Food Quality and Preference, 14</w:t>
-      </w:r>
-      <w:r>
-        <w:t>:397-403.</w:t>
-      </w:r>
+        </w:rPr>
+        <w:t>Neuron</w:t>
+      </w:r>
+      <w:r>
+        <w:t xml:space="preserve">, </w:t>
+      </w:r>
+      <w:r>
+        <w:rPr>
+          <w:b/>
+        </w:rPr>
+        <w:t>vol. 95</w:t>
+      </w:r>
+      <w:r>
+        <w:t>, no. 4, pp. 791-807.e7.</w:t>
+      </w:r>
+    </w:p>
+    <w:p>
+      <w:pPr>
+        <w:pStyle w:val="EndNoteBibliography"/>
+      </w:pPr>
+    </w:p>
+    <w:p>
+      <w:pPr>
+        <w:pStyle w:val="EndNoteBibliography"/>
+      </w:pPr>
+      <w:r>
+        <w:t xml:space="preserve">Le Dien, S. and Pagès, J. (2003) 'Hierarchical Multiple Factor Analysis: application to the comparison of sensory profiles.' </w:t>
+      </w:r>
+      <w:r>
+        <w:rPr>
+          <w:i/>
+        </w:rPr>
+        <w:t>Food Quality and Preference</w:t>
+      </w:r>
+      <w:r>
+        <w:t xml:space="preserve">, </w:t>
+      </w:r>
+      <w:r>
+        <w:rPr>
+          <w:b/>
+        </w:rPr>
+        <w:t>vol. 14</w:t>
+      </w:r>
+      <w:r>
+        <w:t>, no. 5, pp. 397-403.</w:t>
+      </w:r>
+    </w:p>
+    <w:p>
+      <w:pPr>
+        <w:pStyle w:val="EndNoteBibliography"/>
+      </w:pPr>
     </w:p>
     <w:p>
       <w:r>
@@ -2115,14 +2050,6 @@
     </w:sectPr>
   </w:body>
 </w:document>
-</file>
-
-<file path=word/people.xml><?xml version="1.0" encoding="utf-8"?>
-<w15:people xmlns:wpc="http://schemas.microsoft.com/office/word/2010/wordprocessingCanvas" xmlns:cx="http://schemas.microsoft.com/office/drawing/2014/chartex" xmlns:cx1="http://schemas.microsoft.com/office/drawing/2015/9/8/chartex" xmlns:cx2="http://schemas.microsoft.com/office/drawing/2015/10/21/chartex" xmlns:cx3="http://schemas.microsoft.com/office/drawing/2016/5/9/chartex" xmlns:cx4="http://schemas.microsoft.com/office/drawing/2016/5/10/chartex" xmlns:cx5="http://schemas.microsoft.com/office/drawing/2016/5/11/chartex" xmlns:cx6="http://schemas.microsoft.com/office/drawing/2016/5/12/chartex" xmlns:cx7="http://schemas.microsoft.com/office/drawing/2016/5/13/chartex" xmlns:cx8="http://schemas.microsoft.com/office/drawing/2016/5/14/chartex" xmlns:mc="http://schemas.openxmlformats.org/markup-compatibility/2006" xmlns:aink="http://schemas.microsoft.com/office/drawing/2016/ink" xmlns:am3d="http://schemas.microsoft.com/office/drawing/2017/model3d" xmlns:o="urn:schemas-microsoft-com:office:office" xmlns:r="http://schemas.openxmlformats.org/officeDocument/2006/relationships" xmlns:m="http://schemas.openxmlformats.org/officeDocument/2006/math" xmlns:v="urn:schemas-microsoft-com:vml" xmlns:wp14="http://schemas.microsoft.com/office/word/2010/wordprocessingDrawing" xmlns:wp="http://schemas.openxmlformats.org/drawingml/2006/wordprocessingDrawing" xmlns:w10="urn:schemas-microsoft-com:office:word" xmlns:w="http://schemas.openxmlformats.org/wordprocessingml/2006/main" xmlns:w14="http://schemas.microsoft.com/office/word/2010/wordml" xmlns:w15="http://schemas.microsoft.com/office/word/2012/wordml" xmlns:w16cid="http://schemas.microsoft.com/office/word/2016/wordml/cid" xmlns:w16se="http://schemas.microsoft.com/office/word/2015/wordml/symex" xmlns:wpg="http://schemas.microsoft.com/office/word/2010/wordprocessingGroup" xmlns:wpi="http://schemas.microsoft.com/office/word/2010/wordprocessingInk" xmlns:wne="http://schemas.microsoft.com/office/word/2006/wordml" xmlns:wps="http://schemas.microsoft.com/office/word/2010/wordprocessingShape" mc:Ignorable="w14 w15 w16se w16cid wp14">
-  <w15:person w15:author="Micaela Chan">
-    <w15:presenceInfo w15:providerId="None" w15:userId="Micaela Chan"/>
-  </w15:person>
-</w15:people>
 </file>
 
 <file path=word/styles.xml><?xml version="1.0" encoding="utf-8"?>
@@ -2142,7 +2069,7 @@
       </w:pPr>
     </w:pPrDefault>
   </w:docDefaults>
-  <w:latentStyles w:defLockedState="0" w:defUIPriority="99" w:defSemiHidden="0" w:defUnhideWhenUsed="0" w:defQFormat="0" w:count="376">
+  <w:latentStyles w:defLockedState="0" w:defUIPriority="99" w:defSemiHidden="0" w:defUnhideWhenUsed="0" w:defQFormat="0" w:count="375">
     <w:lsdException w:name="Normal" w:uiPriority="0" w:qFormat="1"/>
     <w:lsdException w:name="heading 1" w:uiPriority="9" w:qFormat="1"/>
     <w:lsdException w:name="heading 2" w:semiHidden="1" w:uiPriority="9" w:unhideWhenUsed="1" w:qFormat="1"/>
@@ -2248,6 +2175,7 @@
     <w:lsdException w:name="HTML Sample" w:semiHidden="1" w:unhideWhenUsed="1"/>
     <w:lsdException w:name="HTML Typewriter" w:semiHidden="1" w:unhideWhenUsed="1"/>
     <w:lsdException w:name="HTML Variable" w:semiHidden="1" w:unhideWhenUsed="1"/>
+    <w:lsdException w:name="Normal Table" w:semiHidden="1" w:unhideWhenUsed="1"/>
     <w:lsdException w:name="annotation subject" w:semiHidden="1" w:unhideWhenUsed="1"/>
     <w:lsdException w:name="No List" w:semiHidden="1" w:unhideWhenUsed="1"/>
     <w:lsdException w:name="Outline List 1" w:semiHidden="1" w:unhideWhenUsed="1"/>
@@ -2294,8 +2222,10 @@
     <w:lsdException w:name="Table Subtle 2" w:semiHidden="1" w:unhideWhenUsed="1"/>
     <w:lsdException w:name="Table Web 1" w:semiHidden="1" w:unhideWhenUsed="1"/>
     <w:lsdException w:name="Table Web 2" w:semiHidden="1" w:unhideWhenUsed="1"/>
+    <w:lsdException w:name="Table Web 3" w:semiHidden="1" w:unhideWhenUsed="1"/>
     <w:lsdException w:name="Balloon Text" w:semiHidden="1" w:unhideWhenUsed="1"/>
     <w:lsdException w:name="Table Grid" w:uiPriority="39"/>
+    <w:lsdException w:name="Table Theme" w:semiHidden="1" w:unhideWhenUsed="1"/>
     <w:lsdException w:name="Placeholder Text" w:semiHidden="1"/>
     <w:lsdException w:name="No Spacing" w:uiPriority="1" w:qFormat="1"/>
     <w:lsdException w:name="Light Shading" w:uiPriority="60"/>
@@ -2515,7 +2445,6 @@
     <w:lsdException w:name="Smart Hyperlink" w:semiHidden="1" w:unhideWhenUsed="1"/>
     <w:lsdException w:name="Hashtag" w:semiHidden="1" w:unhideWhenUsed="1"/>
     <w:lsdException w:name="Unresolved Mention" w:semiHidden="1" w:unhideWhenUsed="1"/>
-    <w:lsdException w:name="Smart Link" w:semiHidden="1" w:unhideWhenUsed="1"/>
   </w:latentStyles>
   <w:style w:type="paragraph" w:default="1" w:styleId="Normal">
     <w:name w:val="Normal"/>
@@ -2533,7 +2462,6 @@
   <w:style w:type="character" w:default="1" w:styleId="DefaultParagraphFont">
     <w:name w:val="Default Paragraph Font"/>
     <w:uiPriority w:val="1"/>
-    <w:semiHidden/>
     <w:unhideWhenUsed/>
   </w:style>
   <w:style w:type="table" w:default="1" w:styleId="TableNormal">

</xml_diff>